<commit_message>
1.Add center button + remove traced path 2.update requirements doc (report view)
</commit_message>
<xml_diff>
--- a/docs/Group-07-Requirements.docx
+++ b/docs/Group-07-Requirements.docx
@@ -1118,9 +1118,11 @@
     <w:sdt>
       <w:sdtPr>
         <w:rPr>
-          <w:rFonts w:eastAsiaTheme="minorEastAsia"/>
+          <w:rFonts w:asciiTheme="minorHAnsi" w:eastAsiaTheme="minorEastAsia" w:hAnsiTheme="minorHAnsi" w:cstheme="minorBidi"/>
           <w:b/>
+          <w:bCs w:val="0"/>
           <w:color w:val="auto"/>
+          <w:sz w:val="24"/>
           <w:szCs w:val="24"/>
           <w:lang w:eastAsia="zh-CN"/>
         </w:rPr>
@@ -1132,9 +1134,7 @@
       </w:sdtPr>
       <w:sdtEndPr>
         <w:rPr>
-          <w:bCs w:val="0"/>
           <w:noProof/>
-          <w:sz w:val="24"/>
         </w:rPr>
       </w:sdtEndPr>
       <w:sdtContent>
@@ -7859,202 +7859,176 @@
         <w:rPr>
           <w:rFonts w:ascii="Times New Roman" w:hAnsi="Times New Roman" w:cs="Times New Roman"/>
         </w:rPr>
-        <w:t xml:space="preserve">The Report View displays trends in a list </w:t>
-      </w:r>
-      <w:r>
-        <w:rPr>
-          <w:rFonts w:ascii="Times New Roman" w:hAnsi="Times New Roman" w:cs="Times New Roman"/>
-        </w:rPr>
-        <w:t>in regard to</w:t>
-      </w:r>
-      <w:r>
-        <w:rPr>
-          <w:rFonts w:ascii="Times New Roman" w:hAnsi="Times New Roman" w:cs="Times New Roman"/>
-        </w:rPr>
-        <w:t xml:space="preserve"> the patient's location history:</w:t>
-      </w:r>
-    </w:p>
-    <w:p>
-      <w:pPr>
-        <w:pStyle w:val="ListParagraph"/>
-        <w:numPr>
-          <w:ilvl w:val="0"/>
-          <w:numId w:val="38"/>
-        </w:numPr>
-        <w:rPr>
-          <w:rFonts w:ascii="Times New Roman" w:hAnsi="Times New Roman" w:cs="Times New Roman"/>
-        </w:rPr>
-      </w:pPr>
-      <w:r>
-        <w:rPr>
-          <w:rFonts w:ascii="Times New Roman" w:hAnsi="Times New Roman" w:cs="Times New Roman"/>
-        </w:rPr>
-        <w:t>The total amount of time spent per day at stored bookmarked locations like home, with location to the left and time spent to the right. These bookmarked locations will be displayed from most time spent to the least</w:t>
-      </w:r>
-    </w:p>
-    <w:p>
-      <w:pPr>
-        <w:pStyle w:val="ListParagraph"/>
-        <w:numPr>
-          <w:ilvl w:val="0"/>
-          <w:numId w:val="38"/>
-        </w:numPr>
-        <w:rPr>
-          <w:rFonts w:ascii="Times New Roman" w:hAnsi="Times New Roman" w:cs="Times New Roman"/>
-        </w:rPr>
-      </w:pPr>
-      <w:r>
-        <w:rPr>
-          <w:rFonts w:ascii="Times New Roman" w:hAnsi="Times New Roman" w:cs="Times New Roman"/>
-        </w:rPr>
-        <w:t>Time spent at locations that are not bookmarked, but have been logged at for more than 3 times</w:t>
-      </w:r>
-    </w:p>
-    <w:p>
-      <w:pPr>
-        <w:pStyle w:val="ListParagraph"/>
-        <w:numPr>
-          <w:ilvl w:val="0"/>
-          <w:numId w:val="38"/>
-        </w:numPr>
-        <w:rPr>
-          <w:rFonts w:ascii="Times New Roman" w:hAnsi="Times New Roman" w:cs="Times New Roman"/>
-        </w:rPr>
-      </w:pPr>
-      <w:r>
-        <w:rPr>
-          <w:rFonts w:ascii="Times New Roman" w:hAnsi="Times New Roman" w:cs="Times New Roman"/>
-        </w:rPr>
-        <w:t>A pie-chart of the total time spent per stored bookmark location when a stored bookmark is selected from the list</w:t>
-      </w:r>
-    </w:p>
-    <w:p>
-      <w:pPr>
-        <w:pStyle w:val="ListParagraph"/>
-        <w:numPr>
-          <w:ilvl w:val="0"/>
-          <w:numId w:val="38"/>
-        </w:numPr>
-        <w:rPr>
-          <w:rFonts w:ascii="Times New Roman" w:hAnsi="Times New Roman" w:cs="Times New Roman"/>
-        </w:rPr>
-      </w:pPr>
-      <w:r>
-        <w:rPr>
-          <w:rFonts w:ascii="Times New Roman" w:hAnsi="Times New Roman" w:cs="Times New Roman"/>
-        </w:rPr>
-        <w:t>Swiping on a location on the list will bring it up in the Location History View, with the time filter set to 12 hours before and after the location log</w:t>
-      </w:r>
-    </w:p>
-    <w:p>
-      <w:pPr>
-        <w:rPr>
-          <w:rFonts w:ascii="Times New Roman" w:hAnsi="Times New Roman" w:cs="Times New Roman"/>
-        </w:rPr>
-      </w:pPr>
-    </w:p>
-    <w:p>
-      <w:pPr>
-        <w:rPr>
-          <w:rFonts w:ascii="Times New Roman" w:hAnsi="Times New Roman" w:cs="Times New Roman"/>
-        </w:rPr>
-      </w:pPr>
-    </w:p>
-    <w:p>
-      <w:pPr>
-        <w:rPr>
-          <w:rFonts w:ascii="Times New Roman" w:hAnsi="Times New Roman" w:cs="Times New Roman"/>
-        </w:rPr>
-      </w:pPr>
-    </w:p>
-    <w:p>
-      <w:pPr>
-        <w:rPr>
-          <w:rFonts w:ascii="Times New Roman" w:hAnsi="Times New Roman" w:cs="Times New Roman"/>
-        </w:rPr>
-      </w:pPr>
-    </w:p>
-    <w:p>
-      <w:pPr>
-        <w:rPr>
-          <w:rFonts w:ascii="Times New Roman" w:hAnsi="Times New Roman" w:cs="Times New Roman"/>
-        </w:rPr>
-      </w:pPr>
-    </w:p>
-    <w:p>
-      <w:pPr>
-        <w:rPr>
-          <w:rFonts w:ascii="Times New Roman" w:hAnsi="Times New Roman" w:cs="Times New Roman"/>
-        </w:rPr>
-      </w:pPr>
-    </w:p>
-    <w:p>
-      <w:pPr>
-        <w:rPr>
-          <w:rFonts w:ascii="Times New Roman" w:hAnsi="Times New Roman" w:cs="Times New Roman"/>
-        </w:rPr>
-      </w:pPr>
-    </w:p>
-    <w:p>
-      <w:pPr>
-        <w:rPr>
-          <w:rFonts w:ascii="Times New Roman" w:hAnsi="Times New Roman" w:cs="Times New Roman"/>
-        </w:rPr>
-      </w:pPr>
-    </w:p>
-    <w:p>
-      <w:pPr>
-        <w:rPr>
-          <w:rFonts w:ascii="Times New Roman" w:hAnsi="Times New Roman" w:cs="Times New Roman"/>
-        </w:rPr>
-      </w:pPr>
-    </w:p>
-    <w:p>
-      <w:pPr>
-        <w:rPr>
-          <w:rFonts w:ascii="Times New Roman" w:hAnsi="Times New Roman" w:cs="Times New Roman"/>
-        </w:rPr>
-      </w:pPr>
-    </w:p>
-    <w:p>
-      <w:pPr>
-        <w:rPr>
-          <w:rFonts w:ascii="Times New Roman" w:hAnsi="Times New Roman" w:cs="Times New Roman"/>
-        </w:rPr>
-      </w:pPr>
-    </w:p>
-    <w:p>
-      <w:pPr>
-        <w:rPr>
-          <w:rFonts w:ascii="Times New Roman" w:hAnsi="Times New Roman" w:cs="Times New Roman"/>
-        </w:rPr>
-      </w:pPr>
-    </w:p>
-    <w:p>
-      <w:pPr>
-        <w:rPr>
-          <w:rFonts w:ascii="Times New Roman" w:hAnsi="Times New Roman" w:cs="Times New Roman"/>
-        </w:rPr>
-      </w:pPr>
-    </w:p>
-    <w:p>
-      <w:pPr>
-        <w:rPr>
-          <w:rFonts w:ascii="Times New Roman" w:hAnsi="Times New Roman" w:cs="Times New Roman"/>
-        </w:rPr>
-      </w:pPr>
-    </w:p>
-    <w:p>
-      <w:pPr>
-        <w:pStyle w:val="Heading2"/>
-        <w:rPr>
-          <w:rFonts w:eastAsiaTheme="minorEastAsia" w:cs="Times New Roman"/>
-          <w:color w:val="auto"/>
-          <w:szCs w:val="24"/>
-        </w:rPr>
-      </w:pPr>
-    </w:p>
-    <w:p/>
+        <w:t xml:space="preserve">The Report View displays </w:t>
+      </w:r>
+      <w:r>
+        <w:rPr>
+          <w:rFonts w:ascii="Times New Roman" w:hAnsi="Times New Roman" w:cs="Times New Roman"/>
+        </w:rPr>
+        <w:t>location history</w:t>
+      </w:r>
+      <w:r>
+        <w:rPr>
+          <w:rFonts w:ascii="Times New Roman" w:hAnsi="Times New Roman" w:cs="Times New Roman"/>
+        </w:rPr>
+        <w:t xml:space="preserve"> in a list </w:t>
+      </w:r>
+      <w:r>
+        <w:rPr>
+          <w:rFonts w:ascii="Times New Roman" w:hAnsi="Times New Roman" w:cs="Times New Roman"/>
+        </w:rPr>
+        <w:t>view starting from the most recent location. It should query the patient’s location history in the backend database and convert the longitude and latitude coordinates into an address. Like the Location History View the Report View displays the time the patient was first there. In addition, the Report shows the amount of time the patient was at the location and organizes the entries by date and time.</w:t>
+      </w:r>
+    </w:p>
+    <w:p>
+      <w:pPr>
+        <w:rPr>
+          <w:rFonts w:ascii="Times New Roman" w:hAnsi="Times New Roman" w:cs="Times New Roman"/>
+        </w:rPr>
+      </w:pPr>
+    </w:p>
+    <w:p>
+      <w:pPr>
+        <w:rPr>
+          <w:rFonts w:ascii="Times New Roman" w:hAnsi="Times New Roman" w:cs="Times New Roman"/>
+        </w:rPr>
+      </w:pPr>
+    </w:p>
+    <w:p>
+      <w:pPr>
+        <w:rPr>
+          <w:rFonts w:ascii="Times New Roman" w:hAnsi="Times New Roman" w:cs="Times New Roman"/>
+        </w:rPr>
+      </w:pPr>
+    </w:p>
+    <w:p>
+      <w:pPr>
+        <w:rPr>
+          <w:rFonts w:ascii="Times New Roman" w:hAnsi="Times New Roman" w:cs="Times New Roman"/>
+        </w:rPr>
+      </w:pPr>
+    </w:p>
+    <w:p>
+      <w:pPr>
+        <w:rPr>
+          <w:rFonts w:ascii="Times New Roman" w:hAnsi="Times New Roman" w:cs="Times New Roman"/>
+        </w:rPr>
+      </w:pPr>
+    </w:p>
+    <w:p>
+      <w:pPr>
+        <w:rPr>
+          <w:rFonts w:ascii="Times New Roman" w:hAnsi="Times New Roman" w:cs="Times New Roman"/>
+        </w:rPr>
+      </w:pPr>
+    </w:p>
+    <w:p>
+      <w:pPr>
+        <w:rPr>
+          <w:rFonts w:ascii="Times New Roman" w:hAnsi="Times New Roman" w:cs="Times New Roman"/>
+        </w:rPr>
+      </w:pPr>
+    </w:p>
+    <w:p>
+      <w:pPr>
+        <w:rPr>
+          <w:rFonts w:ascii="Times New Roman" w:hAnsi="Times New Roman" w:cs="Times New Roman"/>
+        </w:rPr>
+      </w:pPr>
+    </w:p>
+    <w:p>
+      <w:pPr>
+        <w:rPr>
+          <w:rFonts w:ascii="Times New Roman" w:hAnsi="Times New Roman" w:cs="Times New Roman"/>
+        </w:rPr>
+      </w:pPr>
+    </w:p>
+    <w:p>
+      <w:pPr>
+        <w:rPr>
+          <w:rFonts w:ascii="Times New Roman" w:hAnsi="Times New Roman" w:cs="Times New Roman"/>
+        </w:rPr>
+      </w:pPr>
+    </w:p>
+    <w:p>
+      <w:pPr>
+        <w:rPr>
+          <w:rFonts w:ascii="Times New Roman" w:hAnsi="Times New Roman" w:cs="Times New Roman"/>
+        </w:rPr>
+      </w:pPr>
+    </w:p>
+    <w:p>
+      <w:pPr>
+        <w:rPr>
+          <w:rFonts w:ascii="Times New Roman" w:hAnsi="Times New Roman" w:cs="Times New Roman"/>
+        </w:rPr>
+      </w:pPr>
+    </w:p>
+    <w:p>
+      <w:pPr>
+        <w:rPr>
+          <w:rFonts w:ascii="Times New Roman" w:hAnsi="Times New Roman" w:cs="Times New Roman"/>
+        </w:rPr>
+      </w:pPr>
+    </w:p>
+    <w:p>
+      <w:pPr>
+        <w:rPr>
+          <w:rFonts w:ascii="Times New Roman" w:hAnsi="Times New Roman" w:cs="Times New Roman"/>
+        </w:rPr>
+      </w:pPr>
+    </w:p>
+    <w:p>
+      <w:pPr>
+        <w:rPr>
+          <w:rFonts w:ascii="Times New Roman" w:hAnsi="Times New Roman" w:cs="Times New Roman"/>
+        </w:rPr>
+      </w:pPr>
+    </w:p>
+    <w:p>
+      <w:pPr>
+        <w:rPr>
+          <w:rFonts w:ascii="Times New Roman" w:hAnsi="Times New Roman" w:cs="Times New Roman"/>
+        </w:rPr>
+      </w:pPr>
+    </w:p>
+    <w:p>
+      <w:pPr>
+        <w:rPr>
+          <w:rFonts w:ascii="Times New Roman" w:hAnsi="Times New Roman" w:cs="Times New Roman"/>
+        </w:rPr>
+      </w:pPr>
+      <w:bookmarkStart w:id="27" w:name="_GoBack"/>
+      <w:bookmarkEnd w:id="27"/>
+    </w:p>
+    <w:p>
+      <w:pPr>
+        <w:rPr>
+          <w:rFonts w:ascii="Times New Roman" w:hAnsi="Times New Roman" w:cs="Times New Roman"/>
+        </w:rPr>
+      </w:pPr>
+    </w:p>
+    <w:p>
+      <w:pPr>
+        <w:rPr>
+          <w:rFonts w:ascii="Times New Roman" w:hAnsi="Times New Roman" w:cs="Times New Roman"/>
+        </w:rPr>
+      </w:pPr>
+    </w:p>
+    <w:p>
+      <w:pPr>
+        <w:rPr>
+          <w:rFonts w:ascii="Times New Roman" w:hAnsi="Times New Roman" w:cs="Times New Roman"/>
+        </w:rPr>
+      </w:pPr>
+    </w:p>
+    <w:p>
+      <w:pPr>
+        <w:rPr>
+          <w:rFonts w:ascii="Times New Roman" w:hAnsi="Times New Roman" w:cs="Times New Roman"/>
+        </w:rPr>
+      </w:pPr>
+    </w:p>
     <w:p>
       <w:pPr>
         <w:pStyle w:val="Heading2"/>
@@ -8064,7 +8038,7 @@
           <w:sz w:val="28"/>
         </w:rPr>
       </w:pPr>
-      <w:bookmarkStart w:id="27" w:name="_Toc495960989"/>
+      <w:bookmarkStart w:id="28" w:name="_Toc495960989"/>
       <w:r>
         <w:rPr>
           <w:rFonts w:cs="Times New Roman"/>
@@ -8074,7 +8048,7 @@
         <w:lastRenderedPageBreak/>
         <w:t>5.4 Patient Menu Features</w:t>
       </w:r>
-      <w:bookmarkEnd w:id="27"/>
+      <w:bookmarkEnd w:id="28"/>
     </w:p>
     <w:p>
       <w:pPr>
@@ -8112,7 +8086,7 @@
           <w:sz w:val="28"/>
         </w:rPr>
       </w:pPr>
-      <w:bookmarkStart w:id="28" w:name="_Toc495960990"/>
+      <w:bookmarkStart w:id="29" w:name="_Toc495960990"/>
       <w:r>
         <w:rPr>
           <w:rFonts w:cs="Times New Roman"/>
@@ -8121,7 +8095,7 @@
         </w:rPr>
         <w:t>5.4.1 Bookmarks View</w:t>
       </w:r>
-      <w:bookmarkEnd w:id="28"/>
+      <w:bookmarkEnd w:id="29"/>
     </w:p>
     <w:p>
       <w:pPr>
@@ -8183,7 +8157,7 @@
           <w:sz w:val="28"/>
         </w:rPr>
       </w:pPr>
-      <w:bookmarkStart w:id="29" w:name="_Toc495960991"/>
+      <w:bookmarkStart w:id="30" w:name="_Toc495960991"/>
       <w:r>
         <w:rPr>
           <w:rFonts w:cs="Times New Roman"/>
@@ -8192,7 +8166,7 @@
         </w:rPr>
         <w:t>5.4.2 Augmented Reality Mode</w:t>
       </w:r>
-      <w:bookmarkEnd w:id="29"/>
+      <w:bookmarkEnd w:id="30"/>
     </w:p>
     <w:p>
       <w:pPr>
@@ -8241,7 +8215,7 @@
           <w:b/>
         </w:rPr>
       </w:pPr>
-      <w:bookmarkStart w:id="30" w:name="_Toc495960992"/>
+      <w:bookmarkStart w:id="31" w:name="_Toc495960992"/>
       <w:r>
         <w:rPr>
           <w:rFonts w:cs="Times New Roman"/>
@@ -8270,7 +8244,7 @@
         </w:rPr>
         <w:t>Augmented Reality Home Finder Mode</w:t>
       </w:r>
-      <w:bookmarkEnd w:id="30"/>
+      <w:bookmarkEnd w:id="31"/>
     </w:p>
     <w:p>
       <w:pPr>
@@ -8307,7 +8281,7 @@
           <w:b/>
         </w:rPr>
       </w:pPr>
-      <w:bookmarkStart w:id="31" w:name="_Toc495960993"/>
+      <w:bookmarkStart w:id="32" w:name="_Toc495960993"/>
       <w:r>
         <w:rPr>
           <w:rFonts w:cs="Times New Roman"/>
@@ -8329,7 +8303,7 @@
         </w:rPr>
         <w:t>Augmented Reality Navigation Mode</w:t>
       </w:r>
-      <w:bookmarkEnd w:id="31"/>
+      <w:bookmarkEnd w:id="32"/>
     </w:p>
     <w:p>
       <w:pPr>
@@ -8367,9 +8341,7 @@
           <w:sz w:val="28"/>
         </w:rPr>
       </w:pPr>
-      <w:bookmarkStart w:id="32" w:name="_Toc495960994"/>
-      <w:bookmarkStart w:id="33" w:name="_GoBack"/>
-      <w:bookmarkEnd w:id="33"/>
+      <w:bookmarkStart w:id="33" w:name="_Toc495960994"/>
       <w:r>
         <w:rPr>
           <w:rFonts w:cs="Times New Roman"/>
@@ -8378,7 +8350,7 @@
         </w:rPr>
         <w:t>5.4.3 Take Me Home</w:t>
       </w:r>
-      <w:bookmarkEnd w:id="32"/>
+      <w:bookmarkEnd w:id="33"/>
     </w:p>
     <w:p>
       <w:pPr>
@@ -10421,15 +10393,7 @@
                 <w:i/>
                 <w:sz w:val="20"/>
               </w:rPr>
-              <w:t xml:space="preserve">7.1.4 </w:t>
-            </w:r>
-            <w:r>
-              <w:rPr>
-                <w:rFonts w:ascii="Times New Roman" w:hAnsi="Times New Roman" w:cs="Times New Roman"/>
-                <w:i/>
-                <w:sz w:val="20"/>
-              </w:rPr>
-              <w:t>Patient Generated ID</w:t>
+              <w:t>7.1.4 Patient Generated ID</w:t>
             </w:r>
           </w:p>
         </w:tc>
@@ -13900,7 +13864,8 @@
     <w:sdt>
       <w:sdtPr>
         <w:rPr>
-          <w:rFonts w:eastAsiaTheme="minorEastAsia"/>
+          <w:rFonts w:eastAsiaTheme="minorEastAsia" w:cstheme="majorBidi"/>
+          <w:b w:val="0"/>
           <w:color w:val="auto"/>
           <w:sz w:val="24"/>
           <w:szCs w:val="24"/>
@@ -13914,7 +13879,6 @@
       <w:sdtEndPr>
         <w:rPr>
           <w:rFonts w:eastAsiaTheme="majorEastAsia"/>
-          <w:b w:val="0"/>
           <w:bCs/>
           <w:color w:val="78BEA1"/>
           <w:szCs w:val="26"/>
@@ -14215,7 +14179,7 @@
         <w:rFonts w:ascii="Times New Roman" w:hAnsi="Times New Roman" w:cs="Times New Roman"/>
         <w:noProof/>
       </w:rPr>
-      <w:t>2</w:t>
+      <w:t>19</w:t>
     </w:r>
     <w:r>
       <w:rPr>
@@ -19297,6 +19261,7 @@
   <w:style w:type="character" w:default="1" w:styleId="DefaultParagraphFont">
     <w:name w:val="Default Paragraph Font"/>
     <w:uiPriority w:val="1"/>
+    <w:semiHidden/>
     <w:unhideWhenUsed/>
   </w:style>
   <w:style w:type="table" w:default="1" w:styleId="TableNormal">
@@ -20171,7 +20136,7 @@
 </file>
 
 <file path=customXml/itemProps1.xml><?xml version="1.0" encoding="utf-8"?>
-<ds:datastoreItem xmlns:ds="http://schemas.openxmlformats.org/officeDocument/2006/customXml" ds:itemID="{DF92AE47-502E-1A49-AE2D-DF7EFE50E563}">
+<ds:datastoreItem xmlns:ds="http://schemas.openxmlformats.org/officeDocument/2006/customXml" ds:itemID="{5322C826-B35C-FF47-B721-F47F23BF3C01}">
   <ds:schemaRefs>
     <ds:schemaRef ds:uri="http://schemas.openxmlformats.org/officeDocument/2006/bibliography"/>
   </ds:schemaRefs>

</xml_diff>

<commit_message>
Updated req. doc. Augmented reality navigation
</commit_message>
<xml_diff>
--- a/docs/Group-07-Requirements.docx
+++ b/docs/Group-07-Requirements.docx
@@ -13,6 +13,7 @@
           <w:docPartUnique/>
         </w:docPartObj>
       </w:sdtPr>
+      <w:sdtEndPr/>
       <w:sdtContent>
         <w:p>
           <w:pPr>
@@ -136,18 +137,8 @@
                                     <w:sz w:val="24"/>
                                     <w:szCs w:val="24"/>
                                   </w:rPr>
-                                  <w:t xml:space="preserve">Nathan </w:t>
+                                  <w:t>Nathan Tannar</w:t>
                                 </w:r>
-                                <w:proofErr w:type="spellStart"/>
-                                <w:r>
-                                  <w:rPr>
-                                    <w:rFonts w:ascii="Times New Roman" w:hAnsi="Times New Roman" w:cs="Times New Roman"/>
-                                    <w:sz w:val="24"/>
-                                    <w:szCs w:val="24"/>
-                                  </w:rPr>
-                                  <w:t>Tannar</w:t>
-                                </w:r>
-                                <w:proofErr w:type="spellEnd"/>
                               </w:p>
                               <w:p>
                                 <w:pPr>
@@ -203,18 +194,8 @@
                                     <w:sz w:val="24"/>
                                     <w:szCs w:val="24"/>
                                   </w:rPr>
-                                  <w:t xml:space="preserve">Josh </w:t>
+                                  <w:t>Josh Shercliffe</w:t>
                                 </w:r>
-                                <w:proofErr w:type="spellStart"/>
-                                <w:r>
-                                  <w:rPr>
-                                    <w:rFonts w:ascii="Times New Roman" w:hAnsi="Times New Roman" w:cs="Times New Roman"/>
-                                    <w:sz w:val="24"/>
-                                    <w:szCs w:val="24"/>
-                                  </w:rPr>
-                                  <w:t>Shercliffe</w:t>
-                                </w:r>
-                                <w:proofErr w:type="spellEnd"/>
                               </w:p>
                               <w:p>
                                 <w:pPr>
@@ -226,23 +207,13 @@
                                     <w:szCs w:val="24"/>
                                   </w:rPr>
                                 </w:pPr>
-                                <w:proofErr w:type="spellStart"/>
                                 <w:r>
                                   <w:rPr>
                                     <w:rFonts w:ascii="Times New Roman" w:hAnsi="Times New Roman" w:cs="Times New Roman"/>
                                     <w:sz w:val="24"/>
                                     <w:szCs w:val="24"/>
                                   </w:rPr>
-                                  <w:t>Youjung</w:t>
-                                </w:r>
-                                <w:proofErr w:type="spellEnd"/>
-                                <w:r>
-                                  <w:rPr>
-                                    <w:rFonts w:ascii="Times New Roman" w:hAnsi="Times New Roman" w:cs="Times New Roman"/>
-                                    <w:sz w:val="24"/>
-                                    <w:szCs w:val="24"/>
-                                  </w:rPr>
-                                  <w:t xml:space="preserve"> Kim</w:t>
+                                  <w:t>Youjung Kim</w:t>
                                 </w:r>
                               </w:p>
                               <w:p>
@@ -745,6 +716,7 @@
                                   <w:dataBinding w:prefixMappings="xmlns:ns0='http://purl.org/dc/elements/1.1/' xmlns:ns1='http://schemas.openxmlformats.org/package/2006/metadata/core-properties' " w:xpath="/ns1:coreProperties[1]/ns0:subject[1]" w:storeItemID="{6C3C8BC8-F283-45AE-878A-BAB7291924A1}"/>
                                   <w:text/>
                                 </w:sdtPr>
+                                <w:sdtEndPr/>
                                 <w:sdtContent>
                                   <w:p>
                                     <w:pPr>
@@ -864,6 +836,7 @@
                             <w:dataBinding w:prefixMappings="xmlns:ns0='http://purl.org/dc/elements/1.1/' xmlns:ns1='http://schemas.openxmlformats.org/package/2006/metadata/core-properties' " w:xpath="/ns1:coreProperties[1]/ns0:subject[1]" w:storeItemID="{6C3C8BC8-F283-45AE-878A-BAB7291924A1}"/>
                             <w:text/>
                           </w:sdtPr>
+                          <w:sdtEndPr/>
                           <w:sdtContent>
                             <w:p>
                               <w:pPr>
@@ -1033,7 +1006,11 @@
               </mc:Choice>
               <mc:Fallback>
                 <w:pict>
-                  <v:shape w14:anchorId="2AE1E4E2" id="Text Box 3" o:spid="_x0000_s1028" type="#_x0000_t202" style="position:absolute;margin-left:199.2pt;margin-top:328.05pt;width:270.8pt;height:20.35pt;z-index:251664384;visibility:visible;mso-wrap-style:square;mso-wrap-distance-left:9pt;mso-wrap-distance-top:0;mso-wrap-distance-right:9pt;mso-wrap-distance-bottom:0;mso-position-horizontal:absolute;mso-position-horizontal-relative:text;mso-position-vertical:absolute;mso-position-vertical-relative:text;v-text-anchor:top" o:gfxdata="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" stroked="f">
+                  <v:shapetype w14:anchorId="2AE1E4E2" id="_x0000_t202" coordsize="21600,21600" o:spt="202" path="m0,0l0,21600,21600,21600,21600,0xe">
+                    <v:stroke joinstyle="miter"/>
+                    <v:path gradientshapeok="t" o:connecttype="rect"/>
+                  </v:shapetype>
+                  <v:shape id="Text Box 3" o:spid="_x0000_s1028" type="#_x0000_t202" style="position:absolute;margin-left:199.2pt;margin-top:328.05pt;width:270.8pt;height:20.35pt;z-index:251664384;visibility:visible;mso-wrap-style:square;mso-wrap-distance-left:9pt;mso-wrap-distance-top:0;mso-wrap-distance-right:9pt;mso-wrap-distance-bottom:0;mso-position-horizontal:absolute;mso-position-horizontal-relative:text;mso-position-vertical:absolute;mso-position-vertical-relative:text;v-text-anchor:top" o:gfxdata="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" stroked="f">
                     <v:textbox style="mso-fit-shape-to-text:t" inset="0,0,0,0">
                       <w:txbxContent>
                         <w:p>
@@ -5387,19 +5364,8 @@
                 <w:sz w:val="24"/>
                 <w:szCs w:val="24"/>
               </w:rPr>
-              <w:t xml:space="preserve">Nathan </w:t>
-            </w:r>
-            <w:proofErr w:type="spellStart"/>
-            <w:r>
-              <w:rPr>
-                <w:rFonts w:ascii="Times New Roman" w:hAnsi="Times New Roman" w:cs="Times New Roman"/>
-                <w:color w:val="000000" w:themeColor="text1"/>
-                <w:sz w:val="24"/>
-                <w:szCs w:val="24"/>
-              </w:rPr>
-              <w:t>Tannar</w:t>
-            </w:r>
-            <w:proofErr w:type="spellEnd"/>
+              <w:t>Nathan Tannar</w:t>
+            </w:r>
           </w:p>
           <w:p>
             <w:pPr>
@@ -5471,19 +5437,8 @@
                 <w:sz w:val="24"/>
                 <w:szCs w:val="24"/>
               </w:rPr>
-              <w:t xml:space="preserve">Josh </w:t>
-            </w:r>
-            <w:proofErr w:type="spellStart"/>
-            <w:r>
-              <w:rPr>
-                <w:rFonts w:ascii="Times New Roman" w:hAnsi="Times New Roman" w:cs="Times New Roman"/>
-                <w:color w:val="000000" w:themeColor="text1"/>
-                <w:sz w:val="24"/>
-                <w:szCs w:val="24"/>
-              </w:rPr>
-              <w:t>Shercliffe</w:t>
-            </w:r>
-            <w:proofErr w:type="spellEnd"/>
+              <w:t>Josh Shercliffe</w:t>
+            </w:r>
           </w:p>
           <w:p>
             <w:pPr>
@@ -5495,7 +5450,6 @@
                 <w:szCs w:val="24"/>
               </w:rPr>
             </w:pPr>
-            <w:proofErr w:type="spellStart"/>
             <w:r>
               <w:rPr>
                 <w:rFonts w:ascii="Times New Roman" w:hAnsi="Times New Roman" w:cs="Times New Roman"/>
@@ -5503,17 +5457,7 @@
                 <w:sz w:val="24"/>
                 <w:szCs w:val="24"/>
               </w:rPr>
-              <w:t>Youjung</w:t>
-            </w:r>
-            <w:proofErr w:type="spellEnd"/>
-            <w:r>
-              <w:rPr>
-                <w:rFonts w:ascii="Times New Roman" w:hAnsi="Times New Roman" w:cs="Times New Roman"/>
-                <w:color w:val="000000" w:themeColor="text1"/>
-                <w:sz w:val="24"/>
-                <w:szCs w:val="24"/>
-              </w:rPr>
-              <w:t xml:space="preserve"> Kim</w:t>
+              <w:t>Youjung Kim</w:t>
             </w:r>
           </w:p>
         </w:tc>
@@ -5564,21 +5508,7 @@
         <w:rPr>
           <w:rFonts w:ascii="Times New Roman" w:hAnsi="Times New Roman" w:cs="Times New Roman"/>
         </w:rPr>
-        <w:t xml:space="preserve">Alzheimer’s is a disease that affects not only the patient but everyone </w:t>
-      </w:r>
-      <w:proofErr w:type="gramStart"/>
-      <w:r>
-        <w:rPr>
-          <w:rFonts w:ascii="Times New Roman" w:hAnsi="Times New Roman" w:cs="Times New Roman"/>
-        </w:rPr>
-        <w:t>close</w:t>
-      </w:r>
-      <w:proofErr w:type="gramEnd"/>
-      <w:r>
-        <w:rPr>
-          <w:rFonts w:ascii="Times New Roman" w:hAnsi="Times New Roman" w:cs="Times New Roman"/>
-        </w:rPr>
-        <w:t xml:space="preserve"> to them. One day you may find yourself worried that a family member will forget where they live or get lost when they wander off. It is statistically shown that 6 out of 10 patients that wander off will get lost! [1] While you may not always be by their side, with Safety Beacon you can rest easy knowing you have a direct link to their current and previous whereabouts. [2] There are benefits for the patient too. By using augmented reality (AR), Safety Beacon makes walking navigation more intuitive by overlaying instructions directly on your surroundings through the display. No more confusion trying to translate your cardinal direction onto a two-dimensional map. Additionally, with a dual user interface, setup and management of the application can be handed to the caretaker, allowing for a frustration free experience for the patient. Safety Beacon gives travel independence to Alzheimer’s patients whilst aiding in worst case scenarios, helping alleviate the worry of them getting lost.</w:t>
+        <w:t>Alzheimer’s is a disease that affects not only the patient but everyone close to them. One day you may find yourself worried that a family member will forget where they live or get lost when they wander off. It is statistically shown that 6 out of 10 patients that wander off will get lost! [1] While you may not always be by their side, with Safety Beacon you can rest easy knowing you have a direct link to their current and previous whereabouts. [2] There are benefits for the patient too. By using augmented reality (AR), Safety Beacon makes walking navigation more intuitive by overlaying instructions directly on your surroundings through the display. No more confusion trying to translate your cardinal direction onto a two-dimensional map. Additionally, with a dual user interface, setup and management of the application can be handed to the caretaker, allowing for a frustration free experience for the patient. Safety Beacon gives travel independence to Alzheimer’s patients whilst aiding in worst case scenarios, helping alleviate the worry of them getting lost.</w:t>
       </w:r>
     </w:p>
     <w:p>
@@ -5781,25 +5711,7 @@
           <w:color w:val="000000"/>
           <w:lang w:eastAsia="en-US"/>
         </w:rPr>
-        <w:t xml:space="preserve">The other main audience is the individual who is tracking the location of patient, hereby referred to as the caretaker. The caretaker is likely to be a family member of the patient or a healthcare professional. Using </w:t>
-      </w:r>
-      <w:proofErr w:type="spellStart"/>
-      <w:r>
-        <w:rPr>
-          <w:rFonts w:ascii="Times New Roman" w:eastAsia="Times New Roman" w:hAnsi="Times New Roman" w:cs="Times New Roman"/>
-          <w:color w:val="000000"/>
-          <w:lang w:eastAsia="en-US"/>
-        </w:rPr>
-        <w:t>geofencing</w:t>
-      </w:r>
-      <w:proofErr w:type="spellEnd"/>
-      <w:r>
-        <w:rPr>
-          <w:rFonts w:ascii="Times New Roman" w:eastAsia="Times New Roman" w:hAnsi="Times New Roman" w:cs="Times New Roman"/>
-          <w:color w:val="000000"/>
-          <w:lang w:eastAsia="en-US"/>
-        </w:rPr>
-        <w:t>, the caretaker will be notified whenever the patient leaves a designated area. In addition to being up to date with their location, they will also perform the application setup for the patient, such as adding or editing location bookmarks.</w:t>
+        <w:t>The other main audience is the individual who is tracking the location of patient, hereby referred to as the caretaker. The caretaker is likely to be a family member of the patient or a healthcare professional. Using geofencing, the caretaker will be notified whenever the patient leaves a designated area. In addition to being up to date with their location, they will also perform the application setup for the patient, such as adding or editing location bookmarks.</w:t>
       </w:r>
     </w:p>
     <w:p>
@@ -5874,25 +5786,7 @@
           <w:b/>
           <w:sz w:val="28"/>
         </w:rPr>
-        <w:t xml:space="preserve">5.1 Sign Up/Log </w:t>
-      </w:r>
-      <w:proofErr w:type="gramStart"/>
-      <w:r>
-        <w:rPr>
-          <w:rFonts w:cs="Times New Roman"/>
-          <w:b/>
-          <w:sz w:val="28"/>
-        </w:rPr>
-        <w:t>In</w:t>
-      </w:r>
-      <w:proofErr w:type="gramEnd"/>
-      <w:r>
-        <w:rPr>
-          <w:rFonts w:cs="Times New Roman"/>
-          <w:b/>
-          <w:sz w:val="28"/>
-        </w:rPr>
-        <w:t xml:space="preserve"> Process</w:t>
+        <w:t>5.1 Sign Up/Log In Process</w:t>
       </w:r>
       <w:bookmarkEnd w:id="6"/>
     </w:p>
@@ -5916,25 +5810,7 @@
           <w:color w:val="000000"/>
           <w:lang w:eastAsia="en-US"/>
         </w:rPr>
-        <w:t xml:space="preserve">A user is shown two </w:t>
-      </w:r>
-      <w:proofErr w:type="gramStart"/>
-      <w:r>
-        <w:rPr>
-          <w:rFonts w:ascii="Times New Roman" w:hAnsi="Times New Roman" w:cs="Times New Roman"/>
-          <w:color w:val="000000"/>
-          <w:lang w:eastAsia="en-US"/>
-        </w:rPr>
-        <w:t>log</w:t>
-      </w:r>
-      <w:proofErr w:type="gramEnd"/>
-      <w:r>
-        <w:rPr>
-          <w:rFonts w:ascii="Times New Roman" w:hAnsi="Times New Roman" w:cs="Times New Roman"/>
-          <w:color w:val="000000"/>
-          <w:lang w:eastAsia="en-US"/>
-        </w:rPr>
-        <w:t xml:space="preserve"> in/ sign up options: using Facebook or email. If the user selects the Facebook option, they will be presented with Facebook’s login Application Protocol Interface (API). If the user selects the email option, they will be presented with the Email Input Screen. The Email Input Screen will ask for the user’s email as well as a password for the account. In both instances, if the Facebook or email entered is not associated with an account, they will be prompted to confirm sign up of an account using the login information they just entered.</w:t>
+        <w:t>A user is shown two log in/ sign up options: using Facebook or email. If the user selects the Facebook option, they will be presented with Facebook’s login Application Protocol Interface (API). If the user selects the email option, they will be presented with the Email Input Screen. The Email Input Screen will ask for the user’s email as well as a password for the account. In both instances, if the Facebook or email entered is not associated with an account, they will be prompted to confirm sign up of an account using the login information they just entered.</w:t>
       </w:r>
     </w:p>
     <w:p>
@@ -7859,7 +7735,19 @@
         <w:rPr>
           <w:rFonts w:ascii="Times New Roman" w:hAnsi="Times New Roman" w:cs="Times New Roman"/>
         </w:rPr>
-        <w:t xml:space="preserve">The Report View displays </w:t>
+        <w:t xml:space="preserve">The Report View </w:t>
+      </w:r>
+      <w:r>
+        <w:rPr>
+          <w:rFonts w:ascii="Times New Roman" w:hAnsi="Times New Roman" w:cs="Times New Roman"/>
+        </w:rPr>
+        <w:t>shall display the</w:t>
+      </w:r>
+      <w:r>
+        <w:rPr>
+          <w:rFonts w:ascii="Times New Roman" w:hAnsi="Times New Roman" w:cs="Times New Roman"/>
+        </w:rPr>
+        <w:t xml:space="preserve"> </w:t>
       </w:r>
       <w:r>
         <w:rPr>
@@ -7998,8 +7886,6 @@
           <w:rFonts w:ascii="Times New Roman" w:hAnsi="Times New Roman" w:cs="Times New Roman"/>
         </w:rPr>
       </w:pPr>
-      <w:bookmarkStart w:id="27" w:name="_GoBack"/>
-      <w:bookmarkEnd w:id="27"/>
     </w:p>
     <w:p>
       <w:pPr>
@@ -8038,7 +7924,7 @@
           <w:sz w:val="28"/>
         </w:rPr>
       </w:pPr>
-      <w:bookmarkStart w:id="28" w:name="_Toc495960989"/>
+      <w:bookmarkStart w:id="27" w:name="_Toc495960989"/>
       <w:r>
         <w:rPr>
           <w:rFonts w:cs="Times New Roman"/>
@@ -8048,7 +7934,7 @@
         <w:lastRenderedPageBreak/>
         <w:t>5.4 Patient Menu Features</w:t>
       </w:r>
-      <w:bookmarkEnd w:id="28"/>
+      <w:bookmarkEnd w:id="27"/>
     </w:p>
     <w:p>
       <w:pPr>
@@ -8086,7 +7972,7 @@
           <w:sz w:val="28"/>
         </w:rPr>
       </w:pPr>
-      <w:bookmarkStart w:id="29" w:name="_Toc495960990"/>
+      <w:bookmarkStart w:id="28" w:name="_Toc495960990"/>
       <w:r>
         <w:rPr>
           <w:rFonts w:cs="Times New Roman"/>
@@ -8095,7 +7981,7 @@
         </w:rPr>
         <w:t>5.4.1 Bookmarks View</w:t>
       </w:r>
-      <w:bookmarkEnd w:id="29"/>
+      <w:bookmarkEnd w:id="28"/>
     </w:p>
     <w:p>
       <w:pPr>
@@ -8157,7 +8043,7 @@
           <w:sz w:val="28"/>
         </w:rPr>
       </w:pPr>
-      <w:bookmarkStart w:id="30" w:name="_Toc495960991"/>
+      <w:bookmarkStart w:id="29" w:name="_Toc495960991"/>
       <w:r>
         <w:rPr>
           <w:rFonts w:cs="Times New Roman"/>
@@ -8166,38 +8052,80 @@
         </w:rPr>
         <w:t>5.4.2 Augmented Reality Mode</w:t>
       </w:r>
-      <w:bookmarkEnd w:id="30"/>
-    </w:p>
-    <w:p>
-      <w:pPr>
-        <w:rPr>
-          <w:rFonts w:ascii="Times New Roman" w:hAnsi="Times New Roman" w:cs="Times New Roman"/>
-        </w:rPr>
-      </w:pPr>
-    </w:p>
-    <w:p>
-      <w:pPr>
-        <w:rPr>
-          <w:rFonts w:ascii="Times New Roman" w:hAnsi="Times New Roman" w:cs="Times New Roman"/>
-        </w:rPr>
-      </w:pPr>
-      <w:r>
-        <w:rPr>
-          <w:rFonts w:ascii="Times New Roman" w:hAnsi="Times New Roman" w:cs="Times New Roman"/>
-        </w:rPr>
-        <w:t xml:space="preserve">The Augmented Reality View shall consist of two separate modes. The mode will be </w:t>
-      </w:r>
-      <w:r>
-        <w:rPr>
-          <w:rFonts w:ascii="Times New Roman" w:hAnsi="Times New Roman" w:cs="Times New Roman"/>
-        </w:rPr>
-        <w:t>dependent</w:t>
-      </w:r>
-      <w:r>
-        <w:rPr>
-          <w:rFonts w:ascii="Times New Roman" w:hAnsi="Times New Roman" w:cs="Times New Roman"/>
-        </w:rPr>
-        <w:t xml:space="preserve"> on whether the patient is currently walking while navigating or not. When navigating, they are presented with the Augmented Reality Navigation Mode, else they are presented with the Augmented Reality Home Finder Mode if toggled manually from the default two-dimensional map screen.</w:t>
+      <w:bookmarkEnd w:id="29"/>
+    </w:p>
+    <w:p>
+      <w:pPr>
+        <w:rPr>
+          <w:rFonts w:ascii="Times New Roman" w:hAnsi="Times New Roman" w:cs="Times New Roman"/>
+        </w:rPr>
+      </w:pPr>
+    </w:p>
+    <w:p>
+      <w:pPr>
+        <w:rPr>
+          <w:rFonts w:ascii="Times New Roman" w:hAnsi="Times New Roman" w:cs="Times New Roman"/>
+        </w:rPr>
+      </w:pPr>
+      <w:r>
+        <w:rPr>
+          <w:rFonts w:ascii="Times New Roman" w:hAnsi="Times New Roman" w:cs="Times New Roman"/>
+        </w:rPr>
+        <w:t>The Augmented Reality View shall be toggled on when a button on the patient map view is pressed</w:t>
+      </w:r>
+      <w:r>
+        <w:rPr>
+          <w:rFonts w:ascii="Times New Roman" w:hAnsi="Times New Roman" w:cs="Times New Roman"/>
+        </w:rPr>
+        <w:t xml:space="preserve">. </w:t>
+      </w:r>
+      <w:r>
+        <w:rPr>
+          <w:rFonts w:ascii="Times New Roman" w:hAnsi="Times New Roman" w:cs="Times New Roman"/>
+        </w:rPr>
+        <w:t xml:space="preserve">By default, the </w:t>
+      </w:r>
+      <w:r>
+        <w:rPr>
+          <w:rFonts w:ascii="Times New Roman" w:hAnsi="Times New Roman" w:cs="Times New Roman"/>
+        </w:rPr>
+        <w:t>Augmented Reality Home Finder Mode</w:t>
+      </w:r>
+      <w:r>
+        <w:rPr>
+          <w:rFonts w:ascii="Times New Roman" w:hAnsi="Times New Roman" w:cs="Times New Roman"/>
+        </w:rPr>
+        <w:t xml:space="preserve"> is</w:t>
+      </w:r>
+      <w:r>
+        <w:rPr>
+          <w:rFonts w:ascii="Times New Roman" w:hAnsi="Times New Roman" w:cs="Times New Roman"/>
+        </w:rPr>
+        <w:t xml:space="preserve"> </w:t>
+      </w:r>
+      <w:r>
+        <w:rPr>
+          <w:rFonts w:ascii="Times New Roman" w:hAnsi="Times New Roman" w:cs="Times New Roman"/>
+        </w:rPr>
+        <w:t>displayed.</w:t>
+      </w:r>
+      <w:r>
+        <w:rPr>
+          <w:rFonts w:ascii="Times New Roman" w:hAnsi="Times New Roman" w:cs="Times New Roman"/>
+        </w:rPr>
+        <w:t xml:space="preserve"> </w:t>
+      </w:r>
+      <w:r>
+        <w:rPr>
+          <w:rFonts w:ascii="Times New Roman" w:hAnsi="Times New Roman" w:cs="Times New Roman"/>
+        </w:rPr>
+        <w:t>When navigating, they are presented with the Augmented Reality Navigation Mode</w:t>
+      </w:r>
+      <w:r>
+        <w:rPr>
+          <w:rFonts w:ascii="Times New Roman" w:hAnsi="Times New Roman" w:cs="Times New Roman"/>
+        </w:rPr>
+        <w:t>. To begin Augmented Reality Navigation Mode the user must long press any location on the map while in the Augmented Reality Mode.</w:t>
       </w:r>
     </w:p>
     <w:p>
@@ -8215,7 +8143,7 @@
           <w:b/>
         </w:rPr>
       </w:pPr>
-      <w:bookmarkStart w:id="31" w:name="_Toc495960992"/>
+      <w:bookmarkStart w:id="30" w:name="_Toc495960992"/>
       <w:r>
         <w:rPr>
           <w:rFonts w:cs="Times New Roman"/>
@@ -8244,7 +8172,7 @@
         </w:rPr>
         <w:t>Augmented Reality Home Finder Mode</w:t>
       </w:r>
-      <w:bookmarkEnd w:id="31"/>
+      <w:bookmarkEnd w:id="30"/>
     </w:p>
     <w:p>
       <w:pPr>
@@ -8281,7 +8209,7 @@
           <w:b/>
         </w:rPr>
       </w:pPr>
-      <w:bookmarkStart w:id="32" w:name="_Toc495960993"/>
+      <w:bookmarkStart w:id="31" w:name="_Toc495960993"/>
       <w:r>
         <w:rPr>
           <w:rFonts w:cs="Times New Roman"/>
@@ -8303,7 +8231,7 @@
         </w:rPr>
         <w:t>Augmented Reality Navigation Mode</w:t>
       </w:r>
-      <w:bookmarkEnd w:id="32"/>
+      <w:bookmarkEnd w:id="31"/>
     </w:p>
     <w:p>
       <w:pPr>
@@ -8341,7 +8269,7 @@
           <w:sz w:val="28"/>
         </w:rPr>
       </w:pPr>
-      <w:bookmarkStart w:id="33" w:name="_Toc495960994"/>
+      <w:bookmarkStart w:id="32" w:name="_Toc495960994"/>
       <w:r>
         <w:rPr>
           <w:rFonts w:cs="Times New Roman"/>
@@ -8350,38 +8278,52 @@
         </w:rPr>
         <w:t>5.4.3 Take Me Home</w:t>
       </w:r>
+      <w:bookmarkEnd w:id="32"/>
+    </w:p>
+    <w:p>
+      <w:pPr>
+        <w:rPr>
+          <w:rFonts w:ascii="Times New Roman" w:hAnsi="Times New Roman" w:cs="Times New Roman"/>
+        </w:rPr>
+      </w:pPr>
+    </w:p>
+    <w:p>
+      <w:pPr>
+        <w:rPr>
+          <w:rFonts w:ascii="Times New Roman" w:hAnsi="Times New Roman" w:cs="Times New Roman"/>
+        </w:rPr>
+      </w:pPr>
+      <w:r>
+        <w:rPr>
+          <w:rFonts w:ascii="Times New Roman" w:hAnsi="Times New Roman" w:cs="Times New Roman"/>
+        </w:rPr>
+        <w:t>Within the patient’s main user in</w:t>
+      </w:r>
+      <w:r>
+        <w:rPr>
+          <w:rFonts w:ascii="Times New Roman" w:hAnsi="Times New Roman" w:cs="Times New Roman"/>
+        </w:rPr>
+        <w:t>terface screen, there will be a</w:t>
+      </w:r>
+      <w:r>
+        <w:rPr>
+          <w:rFonts w:ascii="Times New Roman" w:hAnsi="Times New Roman" w:cs="Times New Roman"/>
+        </w:rPr>
+        <w:t xml:space="preserve"> Take Me Home Button which wi</w:t>
+      </w:r>
+      <w:r>
+        <w:rPr>
+          <w:rFonts w:ascii="Times New Roman" w:hAnsi="Times New Roman" w:cs="Times New Roman"/>
+        </w:rPr>
+        <w:t>ll instantly start N</w:t>
+      </w:r>
+      <w:bookmarkStart w:id="33" w:name="_GoBack"/>
       <w:bookmarkEnd w:id="33"/>
-    </w:p>
-    <w:p>
-      <w:pPr>
-        <w:rPr>
-          <w:rFonts w:ascii="Times New Roman" w:hAnsi="Times New Roman" w:cs="Times New Roman"/>
-        </w:rPr>
-      </w:pPr>
-    </w:p>
-    <w:p>
-      <w:pPr>
-        <w:rPr>
-          <w:rFonts w:ascii="Times New Roman" w:hAnsi="Times New Roman" w:cs="Times New Roman"/>
-        </w:rPr>
-      </w:pPr>
-      <w:r>
-        <w:rPr>
-          <w:rFonts w:ascii="Times New Roman" w:hAnsi="Times New Roman" w:cs="Times New Roman"/>
-        </w:rPr>
-        <w:t>Within the patient’s main user in</w:t>
-      </w:r>
-      <w:r>
-        <w:rPr>
-          <w:rFonts w:ascii="Times New Roman" w:hAnsi="Times New Roman" w:cs="Times New Roman"/>
-        </w:rPr>
-        <w:t>terface screen, there will be a</w:t>
-      </w:r>
-      <w:r>
-        <w:rPr>
-          <w:rFonts w:ascii="Times New Roman" w:hAnsi="Times New Roman" w:cs="Times New Roman"/>
-        </w:rPr>
-        <w:t xml:space="preserve"> Take Me Home Button which will instantly start AR navigation instructions to the bookmark named “Home”. There will be a button to cancel the navigation if wished afterwards.</w:t>
+      <w:r>
+        <w:rPr>
+          <w:rFonts w:ascii="Times New Roman" w:hAnsi="Times New Roman" w:cs="Times New Roman"/>
+        </w:rPr>
+        <w:t>avigation instructions to the bookmark named “Home”. There will be a button to cancel the navigation if wished afterwards.</w:t>
       </w:r>
     </w:p>
     <w:p>
@@ -10204,18 +10146,8 @@
                 <w:i/>
                 <w:sz w:val="20"/>
               </w:rPr>
-              <w:t xml:space="preserve">Help </w:t>
-            </w:r>
-            <w:proofErr w:type="spellStart"/>
-            <w:r>
-              <w:rPr>
-                <w:rFonts w:ascii="Times New Roman" w:hAnsi="Times New Roman" w:cs="Times New Roman"/>
-                <w:i/>
-                <w:sz w:val="20"/>
-              </w:rPr>
-              <w:t>Promt</w:t>
-            </w:r>
-            <w:proofErr w:type="spellEnd"/>
+              <w:t>Help Promt</w:t>
+            </w:r>
           </w:p>
         </w:tc>
       </w:tr>
@@ -12542,14 +12474,12 @@
                 <w:rFonts w:ascii="Times New Roman" w:hAnsi="Times New Roman" w:cs="Times New Roman"/>
               </w:rPr>
             </w:pPr>
-            <w:proofErr w:type="spellStart"/>
             <w:r>
               <w:rPr>
                 <w:rFonts w:ascii="Times New Roman" w:hAnsi="Times New Roman" w:cs="Times New Roman"/>
               </w:rPr>
               <w:t>Tableview</w:t>
             </w:r>
-            <w:proofErr w:type="spellEnd"/>
           </w:p>
         </w:tc>
         <w:tc>
@@ -12649,19 +12579,11 @@
                 <w:rFonts w:ascii="Times New Roman" w:hAnsi="Times New Roman" w:cs="Times New Roman"/>
               </w:rPr>
             </w:pPr>
-            <w:proofErr w:type="gramStart"/>
-            <w:r>
-              <w:rPr>
-                <w:rFonts w:ascii="Times New Roman" w:hAnsi="Times New Roman" w:cs="Times New Roman"/>
-              </w:rPr>
-              <w:t>A</w:t>
-            </w:r>
-            <w:proofErr w:type="gramEnd"/>
-            <w:r>
-              <w:rPr>
-                <w:rFonts w:ascii="Times New Roman" w:hAnsi="Times New Roman" w:cs="Times New Roman"/>
-              </w:rPr>
-              <w:t xml:space="preserve"> Ubuntu 14.04 virtual machine instance running on Google Cloud Platform with NGINX, Parse Server and MongoDB running on it.</w:t>
+            <w:r>
+              <w:rPr>
+                <w:rFonts w:ascii="Times New Roman" w:hAnsi="Times New Roman" w:cs="Times New Roman"/>
+              </w:rPr>
+              <w:t>A Ubuntu 14.04 virtual machine instance running on Google Cloud Platform with NGINX, Parse Server and MongoDB running on it.</w:t>
             </w:r>
           </w:p>
         </w:tc>
@@ -12874,14 +12796,12 @@
                 <w:rFonts w:ascii="Times New Roman" w:hAnsi="Times New Roman" w:cs="Times New Roman"/>
               </w:rPr>
             </w:pPr>
-            <w:proofErr w:type="spellStart"/>
             <w:r>
               <w:rPr>
                 <w:rFonts w:ascii="Times New Roman" w:hAnsi="Times New Roman" w:cs="Times New Roman"/>
               </w:rPr>
               <w:t>Geofencing</w:t>
             </w:r>
-            <w:proofErr w:type="spellEnd"/>
           </w:p>
         </w:tc>
         <w:tc>
@@ -12947,21 +12867,7 @@
               <w:rPr>
                 <w:rFonts w:ascii="Times New Roman" w:hAnsi="Times New Roman" w:cs="Times New Roman"/>
               </w:rPr>
-              <w:t xml:space="preserve">A report generated by </w:t>
-            </w:r>
-            <w:proofErr w:type="spellStart"/>
-            <w:r>
-              <w:rPr>
-                <w:rFonts w:ascii="Times New Roman" w:hAnsi="Times New Roman" w:cs="Times New Roman"/>
-              </w:rPr>
-              <w:t>Crashlytics</w:t>
-            </w:r>
-            <w:proofErr w:type="spellEnd"/>
-            <w:r>
-              <w:rPr>
-                <w:rFonts w:ascii="Times New Roman" w:hAnsi="Times New Roman" w:cs="Times New Roman"/>
-              </w:rPr>
-              <w:t xml:space="preserve"> that describes why the app crashed and which line of code caused the crash</w:t>
+              <w:t>A report generated by Crashlytics that describes why the app crashed and which line of code caused the crash</w:t>
             </w:r>
           </w:p>
         </w:tc>
@@ -13311,21 +13217,7 @@
               <w:rPr>
                 <w:rFonts w:ascii="Times New Roman" w:hAnsi="Times New Roman" w:cs="Times New Roman"/>
               </w:rPr>
-              <w:t xml:space="preserve">A view consisting of a map with markers on all of the </w:t>
-            </w:r>
-            <w:proofErr w:type="gramStart"/>
-            <w:r>
-              <w:rPr>
-                <w:rFonts w:ascii="Times New Roman" w:hAnsi="Times New Roman" w:cs="Times New Roman"/>
-              </w:rPr>
-              <w:t>patients</w:t>
-            </w:r>
-            <w:proofErr w:type="gramEnd"/>
-            <w:r>
-              <w:rPr>
-                <w:rFonts w:ascii="Times New Roman" w:hAnsi="Times New Roman" w:cs="Times New Roman"/>
-              </w:rPr>
-              <w:t xml:space="preserve"> previous locations. A filter can be applied to narrow the search to specific days/times</w:t>
+              <w:t>A view consisting of a map with markers on all of the patients previous locations. A filter can be applied to narrow the search to specific days/times</w:t>
             </w:r>
           </w:p>
         </w:tc>
@@ -14179,7 +14071,7 @@
         <w:rFonts w:ascii="Times New Roman" w:hAnsi="Times New Roman" w:cs="Times New Roman"/>
         <w:noProof/>
       </w:rPr>
-      <w:t>19</w:t>
+      <w:t>10</w:t>
     </w:r>
     <w:r>
       <w:rPr>
@@ -19807,6 +19699,33 @@
       </w:tcPr>
     </w:tblStylePr>
   </w:style>
+  <w:style w:type="paragraph" w:styleId="BalloonText">
+    <w:name w:val="Balloon Text"/>
+    <w:basedOn w:val="Normal"/>
+    <w:link w:val="BalloonTextChar"/>
+    <w:uiPriority w:val="99"/>
+    <w:semiHidden/>
+    <w:unhideWhenUsed/>
+    <w:rsid w:val="0006033D"/>
+    <w:rPr>
+      <w:rFonts w:ascii="Times New Roman" w:hAnsi="Times New Roman" w:cs="Times New Roman"/>
+      <w:sz w:val="18"/>
+      <w:szCs w:val="18"/>
+    </w:rPr>
+  </w:style>
+  <w:style w:type="character" w:customStyle="1" w:styleId="BalloonTextChar">
+    <w:name w:val="Balloon Text Char"/>
+    <w:basedOn w:val="DefaultParagraphFont"/>
+    <w:link w:val="BalloonText"/>
+    <w:uiPriority w:val="99"/>
+    <w:semiHidden/>
+    <w:rsid w:val="0006033D"/>
+    <w:rPr>
+      <w:rFonts w:ascii="Times New Roman" w:hAnsi="Times New Roman" w:cs="Times New Roman"/>
+      <w:sz w:val="18"/>
+      <w:szCs w:val="18"/>
+    </w:rPr>
+  </w:style>
 </w:styles>
 </file>
 
@@ -20136,7 +20055,7 @@
 </file>
 
 <file path=customXml/itemProps1.xml><?xml version="1.0" encoding="utf-8"?>
-<ds:datastoreItem xmlns:ds="http://schemas.openxmlformats.org/officeDocument/2006/customXml" ds:itemID="{5322C826-B35C-FF47-B721-F47F23BF3C01}">
+<ds:datastoreItem xmlns:ds="http://schemas.openxmlformats.org/officeDocument/2006/customXml" ds:itemID="{EDE708B7-6543-9444-8DA8-0881FD9610E0}">
   <ds:schemaRefs>
     <ds:schemaRef ds:uri="http://schemas.openxmlformats.org/officeDocument/2006/bibliography"/>
   </ds:schemaRefs>

</xml_diff>